<commit_message>
Added updated version of DMF.
</commit_message>
<xml_diff>
--- a/docs/gs/data-movement-form.docx
+++ b/docs/gs/data-movement-form.docx
@@ -1,6 +1,6 @@
 
 <file path=word/document.xml><?xml version="1.0" encoding="utf-8"?>
-<w:document xmlns:wpc="http://schemas.microsoft.com/office/word/2010/wordprocessingCanvas" xmlns:cx="http://schemas.microsoft.com/office/drawing/2014/chartex" xmlns:cx1="http://schemas.microsoft.com/office/drawing/2015/9/8/chartex" xmlns:cx2="http://schemas.microsoft.com/office/drawing/2015/10/21/chartex" xmlns:cx3="http://schemas.microsoft.com/office/drawing/2016/5/9/chartex" xmlns:cx4="http://schemas.microsoft.com/office/drawing/2016/5/10/chartex" xmlns:cx5="http://schemas.microsoft.com/office/drawing/2016/5/11/chartex" xmlns:cx6="http://schemas.microsoft.com/office/drawing/2016/5/12/chartex" xmlns:cx7="http://schemas.microsoft.com/office/drawing/2016/5/13/chartex" xmlns:cx8="http://schemas.microsoft.com/office/drawing/2016/5/14/chartex" xmlns:mc="http://schemas.openxmlformats.org/markup-compatibility/2006" xmlns:aink="http://schemas.microsoft.com/office/drawing/2016/ink" xmlns:am3d="http://schemas.microsoft.com/office/drawing/2017/model3d" xmlns:o="urn:schemas-microsoft-com:office:office" xmlns:r="http://schemas.openxmlformats.org/officeDocument/2006/relationships" xmlns:m="http://schemas.openxmlformats.org/officeDocument/2006/math" xmlns:v="urn:schemas-microsoft-com:vml" xmlns:wp14="http://schemas.microsoft.com/office/word/2010/wordprocessingDrawing" xmlns:wp="http://schemas.openxmlformats.org/drawingml/2006/wordprocessingDrawing" xmlns:w10="urn:schemas-microsoft-com:office:word" xmlns:w="http://schemas.openxmlformats.org/wordprocessingml/2006/main" xmlns:w14="http://schemas.microsoft.com/office/word/2010/wordml" xmlns:w15="http://schemas.microsoft.com/office/word/2012/wordml" xmlns:w16cid="http://schemas.microsoft.com/office/word/2016/wordml/cid" xmlns:w16se="http://schemas.microsoft.com/office/word/2015/wordml/symex" xmlns:wpg="http://schemas.microsoft.com/office/word/2010/wordprocessingGroup" xmlns:wpi="http://schemas.microsoft.com/office/word/2010/wordprocessingInk" xmlns:wne="http://schemas.microsoft.com/office/word/2006/wordml" xmlns:wps="http://schemas.microsoft.com/office/word/2010/wordprocessingShape" mc:Ignorable="w14 w15 w16se w16cid wp14">
+<w:document xmlns:wpc="http://schemas.microsoft.com/office/word/2010/wordprocessingCanvas" xmlns:cx="http://schemas.microsoft.com/office/drawing/2014/chartex" xmlns:cx1="http://schemas.microsoft.com/office/drawing/2015/9/8/chartex" xmlns:cx2="http://schemas.microsoft.com/office/drawing/2015/10/21/chartex" xmlns:cx3="http://schemas.microsoft.com/office/drawing/2016/5/9/chartex" xmlns:cx4="http://schemas.microsoft.com/office/drawing/2016/5/10/chartex" xmlns:cx5="http://schemas.microsoft.com/office/drawing/2016/5/11/chartex" xmlns:cx6="http://schemas.microsoft.com/office/drawing/2016/5/12/chartex" xmlns:cx7="http://schemas.microsoft.com/office/drawing/2016/5/13/chartex" xmlns:cx8="http://schemas.microsoft.com/office/drawing/2016/5/14/chartex" xmlns:mc="http://schemas.openxmlformats.org/markup-compatibility/2006" xmlns:aink="http://schemas.microsoft.com/office/drawing/2016/ink" xmlns:am3d="http://schemas.microsoft.com/office/drawing/2017/model3d" xmlns:o="urn:schemas-microsoft-com:office:office" xmlns:r="http://schemas.openxmlformats.org/officeDocument/2006/relationships" xmlns:m="http://schemas.openxmlformats.org/officeDocument/2006/math" xmlns:v="urn:schemas-microsoft-com:vml" xmlns:wp14="http://schemas.microsoft.com/office/word/2010/wordprocessingDrawing" xmlns:wp="http://schemas.openxmlformats.org/drawingml/2006/wordprocessingDrawing" xmlns:w10="urn:schemas-microsoft-com:office:word" xmlns:w="http://schemas.openxmlformats.org/wordprocessingml/2006/main" xmlns:w14="http://schemas.microsoft.com/office/word/2010/wordml" xmlns:w15="http://schemas.microsoft.com/office/word/2012/wordml" xmlns:w16cex="http://schemas.microsoft.com/office/word/2018/wordml/cex" xmlns:w16cid="http://schemas.microsoft.com/office/word/2016/wordml/cid" xmlns:w16="http://schemas.microsoft.com/office/word/2018/wordml" xmlns:w16sdtdh="http://schemas.microsoft.com/office/word/2020/wordml/sdtdatahash" xmlns:w16se="http://schemas.microsoft.com/office/word/2015/wordml/symex" xmlns:wpg="http://schemas.microsoft.com/office/word/2010/wordprocessingGroup" xmlns:wpi="http://schemas.microsoft.com/office/word/2010/wordprocessingInk" xmlns:wne="http://schemas.microsoft.com/office/word/2006/wordml" xmlns:wps="http://schemas.microsoft.com/office/word/2010/wordprocessingShape" mc:Ignorable="w14 w15 w16se w16cid w16 w16cex w16sdtdh wp14">
   <w:body>
     <w:tbl>
       <w:tblPr>
@@ -1764,32 +1764,8 @@
               <w:rPr>
                 <w:snapToGrid w:val="0"/>
               </w:rPr>
-              <w:t xml:space="preserve"> / </w:t>
-            </w:r>
-            <w:smartTag w:uri="urn:schemas-microsoft-com:office:smarttags" w:element="place">
-              <w:smartTag w:uri="urn:schemas-microsoft-com:office:smarttags" w:element="City">
-                <w:r>
-                  <w:rPr>
-                    <w:snapToGrid w:val="0"/>
-                  </w:rPr>
-                  <w:t>NOMS</w:t>
-                </w:r>
-              </w:smartTag>
-              <w:r>
-                <w:rPr>
-                  <w:snapToGrid w:val="0"/>
-                </w:rPr>
-                <w:t xml:space="preserve"> </w:t>
-              </w:r>
-              <w:smartTag w:uri="urn:schemas-microsoft-com:office:smarttags" w:element="State">
-                <w:r>
-                  <w:rPr>
-                    <w:snapToGrid w:val="0"/>
-                  </w:rPr>
-                  <w:t>IA</w:t>
-                </w:r>
-              </w:smartTag>
-            </w:smartTag>
+              <w:t xml:space="preserve"> / NOMS IA</w:t>
+            </w:r>
             <w:r>
               <w:rPr>
                 <w:snapToGrid w:val="0"/>
@@ -1991,32 +1967,8 @@
               <w:rPr>
                 <w:snapToGrid w:val="0"/>
               </w:rPr>
-              <w:t xml:space="preserve"> / </w:t>
-            </w:r>
-            <w:smartTag w:uri="urn:schemas-microsoft-com:office:smarttags" w:element="place">
-              <w:smartTag w:uri="urn:schemas-microsoft-com:office:smarttags" w:element="City">
-                <w:r>
-                  <w:rPr>
-                    <w:snapToGrid w:val="0"/>
-                  </w:rPr>
-                  <w:t>NOMS</w:t>
-                </w:r>
-              </w:smartTag>
-              <w:r>
-                <w:rPr>
-                  <w:snapToGrid w:val="0"/>
-                </w:rPr>
-                <w:t xml:space="preserve"> </w:t>
-              </w:r>
-              <w:smartTag w:uri="urn:schemas-microsoft-com:office:smarttags" w:element="State">
-                <w:r>
-                  <w:rPr>
-                    <w:snapToGrid w:val="0"/>
-                  </w:rPr>
-                  <w:t>IA</w:t>
-                </w:r>
-              </w:smartTag>
-            </w:smartTag>
+              <w:t xml:space="preserve"> / NOMS IA</w:t>
+            </w:r>
             <w:r>
               <w:rPr>
                 <w:snapToGrid w:val="0"/>
@@ -6968,8 +6920,6 @@
         </w:rPr>
         <w:t xml:space="preserve"> </w:t>
       </w:r>
-      <w:bookmarkStart w:id="31" w:name="_GoBack"/>
-      <w:bookmarkEnd w:id="31"/>
     </w:p>
     <w:p>
       <w:pPr>
@@ -7031,7 +6981,7 @@
             <w:tcW w:w="10707" w:type="dxa"/>
             <w:shd w:val="clear" w:color="auto" w:fill="auto"/>
           </w:tcPr>
-          <w:bookmarkStart w:id="32" w:name="Text25"/>
+          <w:bookmarkStart w:id="31" w:name="Text25"/>
           <w:p>
             <w:pPr>
               <w:keepNext/>
@@ -7123,7 +7073,7 @@
               </w:rPr>
               <w:fldChar w:fldCharType="end"/>
             </w:r>
-            <w:bookmarkEnd w:id="32"/>
+            <w:bookmarkEnd w:id="31"/>
           </w:p>
           <w:p>
             <w:pPr>
@@ -7319,7 +7269,7 @@
           </w:p>
         </w:tc>
       </w:tr>
-      <w:bookmarkStart w:id="33" w:name="Text26"/>
+      <w:bookmarkStart w:id="32" w:name="Text26"/>
       <w:tr>
         <w:tc>
           <w:tcPr>
@@ -7416,10 +7366,10 @@
               </w:rPr>
               <w:fldChar w:fldCharType="end"/>
             </w:r>
-            <w:bookmarkEnd w:id="33"/>
+            <w:bookmarkEnd w:id="32"/>
           </w:p>
         </w:tc>
-        <w:bookmarkStart w:id="34" w:name="Text27"/>
+        <w:bookmarkStart w:id="33" w:name="Text27"/>
         <w:tc>
           <w:tcPr>
             <w:tcW w:w="3119" w:type="dxa"/>
@@ -7515,10 +7465,10 @@
               </w:rPr>
               <w:fldChar w:fldCharType="end"/>
             </w:r>
-            <w:bookmarkEnd w:id="34"/>
+            <w:bookmarkEnd w:id="33"/>
           </w:p>
         </w:tc>
-        <w:bookmarkStart w:id="35" w:name="Text28"/>
+        <w:bookmarkStart w:id="34" w:name="Text28"/>
         <w:tc>
           <w:tcPr>
             <w:tcW w:w="1984" w:type="dxa"/>
@@ -7614,10 +7564,10 @@
               </w:rPr>
               <w:fldChar w:fldCharType="end"/>
             </w:r>
-            <w:bookmarkEnd w:id="35"/>
+            <w:bookmarkEnd w:id="34"/>
           </w:p>
         </w:tc>
-        <w:bookmarkStart w:id="36" w:name="Text29"/>
+        <w:bookmarkStart w:id="35" w:name="Text29"/>
         <w:tc>
           <w:tcPr>
             <w:tcW w:w="1559" w:type="dxa"/>
@@ -7713,7 +7663,7 @@
               </w:rPr>
               <w:fldChar w:fldCharType="end"/>
             </w:r>
-            <w:bookmarkEnd w:id="36"/>
+            <w:bookmarkEnd w:id="35"/>
           </w:p>
         </w:tc>
       </w:tr>
@@ -7922,7 +7872,7 @@
             </w:r>
           </w:p>
         </w:tc>
-        <w:bookmarkStart w:id="37" w:name="Text7"/>
+        <w:bookmarkStart w:id="36" w:name="Text7"/>
         <w:tc>
           <w:tcPr>
             <w:tcW w:w="8051" w:type="dxa"/>
@@ -8013,7 +7963,7 @@
               </w:rPr>
               <w:fldChar w:fldCharType="end"/>
             </w:r>
-            <w:bookmarkEnd w:id="37"/>
+            <w:bookmarkEnd w:id="36"/>
           </w:p>
         </w:tc>
       </w:tr>
@@ -8075,7 +8025,7 @@
             </w:r>
           </w:p>
         </w:tc>
-        <w:bookmarkStart w:id="38" w:name="Text8"/>
+        <w:bookmarkStart w:id="37" w:name="Text8"/>
         <w:tc>
           <w:tcPr>
             <w:tcW w:w="3459" w:type="dxa"/>
@@ -8166,7 +8116,7 @@
               </w:rPr>
               <w:fldChar w:fldCharType="end"/>
             </w:r>
-            <w:bookmarkEnd w:id="38"/>
+            <w:bookmarkEnd w:id="37"/>
           </w:p>
         </w:tc>
         <w:tc>
@@ -8279,7 +8229,7 @@
             </w:r>
           </w:p>
         </w:tc>
-        <w:bookmarkStart w:id="39" w:name="Text9"/>
+        <w:bookmarkStart w:id="38" w:name="Text9"/>
         <w:tc>
           <w:tcPr>
             <w:tcW w:w="8051" w:type="dxa"/>
@@ -8370,7 +8320,7 @@
               </w:rPr>
               <w:fldChar w:fldCharType="end"/>
             </w:r>
-            <w:bookmarkEnd w:id="39"/>
+            <w:bookmarkEnd w:id="38"/>
           </w:p>
         </w:tc>
       </w:tr>
@@ -8679,7 +8629,7 @@
             <w:shd w:val="clear" w:color="auto" w:fill="auto"/>
             <w:vAlign w:val="center"/>
           </w:tcPr>
-          <w:bookmarkStart w:id="40" w:name="Text30"/>
+          <w:bookmarkStart w:id="39" w:name="Text30"/>
           <w:p>
             <w:pPr>
               <w:rPr>
@@ -8769,7 +8719,7 @@
               </w:rPr>
               <w:fldChar w:fldCharType="end"/>
             </w:r>
-            <w:bookmarkEnd w:id="40"/>
+            <w:bookmarkEnd w:id="39"/>
           </w:p>
         </w:tc>
       </w:tr>
@@ -8972,7 +8922,7 @@
             </w:r>
           </w:p>
         </w:tc>
-        <w:bookmarkStart w:id="41" w:name="Text31"/>
+        <w:bookmarkStart w:id="40" w:name="Text31"/>
         <w:tc>
           <w:tcPr>
             <w:tcW w:w="1971" w:type="dxa"/>
@@ -9068,10 +9018,10 @@
               </w:rPr>
               <w:fldChar w:fldCharType="end"/>
             </w:r>
-            <w:bookmarkEnd w:id="41"/>
+            <w:bookmarkEnd w:id="40"/>
           </w:p>
         </w:tc>
-        <w:bookmarkStart w:id="42" w:name="Text32"/>
+        <w:bookmarkStart w:id="41" w:name="Text32"/>
         <w:tc>
           <w:tcPr>
             <w:tcW w:w="2360" w:type="dxa"/>
@@ -9167,10 +9117,10 @@
               </w:rPr>
               <w:fldChar w:fldCharType="end"/>
             </w:r>
-            <w:bookmarkEnd w:id="42"/>
+            <w:bookmarkEnd w:id="41"/>
           </w:p>
         </w:tc>
-        <w:bookmarkStart w:id="43" w:name="Text33"/>
+        <w:bookmarkStart w:id="42" w:name="Text33"/>
         <w:tc>
           <w:tcPr>
             <w:tcW w:w="2190" w:type="dxa"/>
@@ -9266,10 +9216,10 @@
               </w:rPr>
               <w:fldChar w:fldCharType="end"/>
             </w:r>
-            <w:bookmarkEnd w:id="43"/>
+            <w:bookmarkEnd w:id="42"/>
           </w:p>
         </w:tc>
-        <w:bookmarkStart w:id="44" w:name="Text34"/>
+        <w:bookmarkStart w:id="43" w:name="Text34"/>
         <w:tc>
           <w:tcPr>
             <w:tcW w:w="1417" w:type="dxa"/>
@@ -9365,7 +9315,7 @@
               </w:rPr>
               <w:fldChar w:fldCharType="end"/>
             </w:r>
-            <w:bookmarkEnd w:id="44"/>
+            <w:bookmarkEnd w:id="43"/>
           </w:p>
         </w:tc>
       </w:tr>
@@ -9395,7 +9345,7 @@
             </w:r>
           </w:p>
         </w:tc>
-        <w:bookmarkStart w:id="45" w:name="Text35"/>
+        <w:bookmarkStart w:id="44" w:name="Text35"/>
         <w:tc>
           <w:tcPr>
             <w:tcW w:w="1971" w:type="dxa"/>
@@ -9491,10 +9441,10 @@
               </w:rPr>
               <w:fldChar w:fldCharType="end"/>
             </w:r>
-            <w:bookmarkEnd w:id="45"/>
+            <w:bookmarkEnd w:id="44"/>
           </w:p>
         </w:tc>
-        <w:bookmarkStart w:id="46" w:name="Text36"/>
+        <w:bookmarkStart w:id="45" w:name="Text36"/>
         <w:tc>
           <w:tcPr>
             <w:tcW w:w="2360" w:type="dxa"/>
@@ -9590,10 +9540,10 @@
               </w:rPr>
               <w:fldChar w:fldCharType="end"/>
             </w:r>
-            <w:bookmarkEnd w:id="46"/>
+            <w:bookmarkEnd w:id="45"/>
           </w:p>
         </w:tc>
-        <w:bookmarkStart w:id="47" w:name="Text37"/>
+        <w:bookmarkStart w:id="46" w:name="Text37"/>
         <w:tc>
           <w:tcPr>
             <w:tcW w:w="2190" w:type="dxa"/>
@@ -9689,10 +9639,10 @@
               </w:rPr>
               <w:fldChar w:fldCharType="end"/>
             </w:r>
-            <w:bookmarkEnd w:id="47"/>
+            <w:bookmarkEnd w:id="46"/>
           </w:p>
         </w:tc>
-        <w:bookmarkStart w:id="48" w:name="Text38"/>
+        <w:bookmarkStart w:id="47" w:name="Text38"/>
         <w:tc>
           <w:tcPr>
             <w:tcW w:w="1417" w:type="dxa"/>
@@ -9788,7 +9738,7 @@
               </w:rPr>
               <w:fldChar w:fldCharType="end"/>
             </w:r>
-            <w:bookmarkEnd w:id="48"/>
+            <w:bookmarkEnd w:id="47"/>
           </w:p>
         </w:tc>
       </w:tr>
@@ -9822,8 +9772,8 @@
           <w:szCs w:val="22"/>
         </w:rPr>
       </w:pPr>
-      <w:bookmarkStart w:id="49" w:name="OLE_LINK4"/>
-      <w:bookmarkStart w:id="50" w:name="OLE_LINK5"/>
+      <w:bookmarkStart w:id="48" w:name="OLE_LINK4"/>
+      <w:bookmarkStart w:id="49" w:name="OLE_LINK5"/>
       <w:r>
         <w:rPr>
           <w:rFonts w:cs="Arial"/>
@@ -9870,8 +9820,8 @@
         </w:rPr>
         <w:t xml:space="preserve"> </w:t>
       </w:r>
+      <w:bookmarkEnd w:id="48"/>
       <w:bookmarkEnd w:id="49"/>
-      <w:bookmarkEnd w:id="50"/>
       <w:r>
         <w:fldChar w:fldCharType="begin">
           <w:ffData>
@@ -9993,7 +9943,7 @@
             <w:shd w:val="clear" w:color="auto" w:fill="auto"/>
             <w:vAlign w:val="center"/>
           </w:tcPr>
-          <w:bookmarkStart w:id="51" w:name="Text39"/>
+          <w:bookmarkStart w:id="50" w:name="Text39"/>
           <w:p>
             <w:pPr>
               <w:rPr>
@@ -10083,7 +10033,7 @@
               </w:rPr>
               <w:fldChar w:fldCharType="end"/>
             </w:r>
-            <w:bookmarkEnd w:id="51"/>
+            <w:bookmarkEnd w:id="50"/>
           </w:p>
         </w:tc>
       </w:tr>
@@ -10345,7 +10295,7 @@
             </w:r>
           </w:p>
         </w:tc>
-        <w:bookmarkStart w:id="52" w:name="Text40"/>
+        <w:bookmarkStart w:id="51" w:name="Text40"/>
         <w:tc>
           <w:tcPr>
             <w:tcW w:w="1971" w:type="dxa"/>
@@ -10441,10 +10391,10 @@
               </w:rPr>
               <w:fldChar w:fldCharType="end"/>
             </w:r>
-            <w:bookmarkEnd w:id="52"/>
+            <w:bookmarkEnd w:id="51"/>
           </w:p>
         </w:tc>
-        <w:bookmarkStart w:id="53" w:name="Text41"/>
+        <w:bookmarkStart w:id="52" w:name="Text41"/>
         <w:tc>
           <w:tcPr>
             <w:tcW w:w="2360" w:type="dxa"/>
@@ -10540,10 +10490,10 @@
               </w:rPr>
               <w:fldChar w:fldCharType="end"/>
             </w:r>
-            <w:bookmarkEnd w:id="53"/>
+            <w:bookmarkEnd w:id="52"/>
           </w:p>
         </w:tc>
-        <w:bookmarkStart w:id="54" w:name="Text42"/>
+        <w:bookmarkStart w:id="53" w:name="Text42"/>
         <w:tc>
           <w:tcPr>
             <w:tcW w:w="2190" w:type="dxa"/>
@@ -10639,10 +10589,10 @@
               </w:rPr>
               <w:fldChar w:fldCharType="end"/>
             </w:r>
-            <w:bookmarkEnd w:id="54"/>
+            <w:bookmarkEnd w:id="53"/>
           </w:p>
         </w:tc>
-        <w:bookmarkStart w:id="55" w:name="Text43"/>
+        <w:bookmarkStart w:id="54" w:name="Text43"/>
         <w:tc>
           <w:tcPr>
             <w:tcW w:w="1417" w:type="dxa"/>
@@ -10738,7 +10688,7 @@
               </w:rPr>
               <w:fldChar w:fldCharType="end"/>
             </w:r>
-            <w:bookmarkEnd w:id="55"/>
+            <w:bookmarkEnd w:id="54"/>
           </w:p>
         </w:tc>
       </w:tr>
@@ -10768,7 +10718,7 @@
             </w:r>
           </w:p>
         </w:tc>
-        <w:bookmarkStart w:id="56" w:name="Text44"/>
+        <w:bookmarkStart w:id="55" w:name="Text44"/>
         <w:tc>
           <w:tcPr>
             <w:tcW w:w="1971" w:type="dxa"/>
@@ -10864,10 +10814,10 @@
               </w:rPr>
               <w:fldChar w:fldCharType="end"/>
             </w:r>
-            <w:bookmarkEnd w:id="56"/>
+            <w:bookmarkEnd w:id="55"/>
           </w:p>
         </w:tc>
-        <w:bookmarkStart w:id="57" w:name="Text45"/>
+        <w:bookmarkStart w:id="56" w:name="Text45"/>
         <w:tc>
           <w:tcPr>
             <w:tcW w:w="2360" w:type="dxa"/>
@@ -10963,10 +10913,10 @@
               </w:rPr>
               <w:fldChar w:fldCharType="end"/>
             </w:r>
-            <w:bookmarkEnd w:id="57"/>
+            <w:bookmarkEnd w:id="56"/>
           </w:p>
         </w:tc>
-        <w:bookmarkStart w:id="58" w:name="Text46"/>
+        <w:bookmarkStart w:id="57" w:name="Text46"/>
         <w:tc>
           <w:tcPr>
             <w:tcW w:w="2190" w:type="dxa"/>
@@ -11062,10 +11012,10 @@
               </w:rPr>
               <w:fldChar w:fldCharType="end"/>
             </w:r>
-            <w:bookmarkEnd w:id="58"/>
+            <w:bookmarkEnd w:id="57"/>
           </w:p>
         </w:tc>
-        <w:bookmarkStart w:id="59" w:name="Text47"/>
+        <w:bookmarkStart w:id="58" w:name="Text47"/>
         <w:tc>
           <w:tcPr>
             <w:tcW w:w="1417" w:type="dxa"/>
@@ -11161,7 +11111,7 @@
               </w:rPr>
               <w:fldChar w:fldCharType="end"/>
             </w:r>
-            <w:bookmarkEnd w:id="59"/>
+            <w:bookmarkEnd w:id="58"/>
           </w:p>
         </w:tc>
       </w:tr>
@@ -11495,7 +11445,7 @@
                 </w:ffData>
               </w:fldChar>
             </w:r>
-            <w:bookmarkStart w:id="60" w:name="Text62"/>
+            <w:bookmarkStart w:id="59" w:name="Text62"/>
             <w:r>
               <w:rPr>
                 <w:snapToGrid w:val="0"/>
@@ -11554,7 +11504,7 @@
               </w:rPr>
               <w:fldChar w:fldCharType="end"/>
             </w:r>
-            <w:bookmarkEnd w:id="60"/>
+            <w:bookmarkEnd w:id="59"/>
           </w:p>
         </w:tc>
       </w:tr>
@@ -11653,7 +11603,7 @@
                 </w:ffData>
               </w:fldChar>
             </w:r>
-            <w:bookmarkStart w:id="61" w:name="Text63"/>
+            <w:bookmarkStart w:id="60" w:name="Text63"/>
             <w:r>
               <w:rPr>
                 <w:snapToGrid w:val="0"/>
@@ -11712,7 +11662,7 @@
               </w:rPr>
               <w:fldChar w:fldCharType="end"/>
             </w:r>
-            <w:bookmarkEnd w:id="61"/>
+            <w:bookmarkEnd w:id="60"/>
           </w:p>
         </w:tc>
       </w:tr>
@@ -11815,7 +11765,7 @@
                 </w:ffData>
               </w:fldChar>
             </w:r>
-            <w:bookmarkStart w:id="62" w:name="Text64"/>
+            <w:bookmarkStart w:id="61" w:name="Text64"/>
             <w:r>
               <w:rPr>
                 <w:snapToGrid w:val="0"/>
@@ -11883,7 +11833,7 @@
               </w:rPr>
               <w:fldChar w:fldCharType="end"/>
             </w:r>
-            <w:bookmarkEnd w:id="62"/>
+            <w:bookmarkEnd w:id="61"/>
           </w:p>
         </w:tc>
         <w:tc>
@@ -12036,7 +11986,7 @@
         </w:rPr>
         <w:t xml:space="preserve">. In case of any incident please contact: </w:t>
       </w:r>
-      <w:bookmarkStart w:id="63" w:name="OLE_LINK8"/>
+      <w:bookmarkStart w:id="62" w:name="OLE_LINK8"/>
       <w:r>
         <w:rPr>
           <w:sz w:val="2"/>
@@ -12160,7 +12110,7 @@
     </w:p>
     <w:p/>
     <w:p/>
-    <w:bookmarkEnd w:id="63"/>
+    <w:bookmarkEnd w:id="62"/>
     <w:p>
       <w:pPr>
         <w:jc w:val="both"/>
@@ -12169,9 +12119,12 @@
           <w:szCs w:val="22"/>
         </w:rPr>
         <w:sectPr>
-          <w:headerReference w:type="default" r:id="rId14"/>
-          <w:footerReference w:type="even" r:id="rId15"/>
-          <w:footerReference w:type="default" r:id="rId16"/>
+          <w:headerReference w:type="even" r:id="rId14"/>
+          <w:headerReference w:type="default" r:id="rId15"/>
+          <w:footerReference w:type="even" r:id="rId16"/>
+          <w:footerReference w:type="default" r:id="rId17"/>
+          <w:headerReference w:type="first" r:id="rId18"/>
+          <w:footerReference w:type="first" r:id="rId19"/>
           <w:type w:val="continuous"/>
           <w:pgSz w:w="11909" w:h="16834" w:code="9"/>
           <w:pgMar w:top="567" w:right="709" w:bottom="567" w:left="709" w:header="567" w:footer="567" w:gutter="0"/>
@@ -12179,7 +12132,7 @@
         </w:sectPr>
       </w:pPr>
     </w:p>
-    <w:bookmarkStart w:id="64" w:name="Text65"/>
+    <w:bookmarkStart w:id="63" w:name="Text65"/>
     <w:p>
       <w:pPr>
         <w:jc w:val="both"/>
@@ -12261,7 +12214,7 @@
         </w:rPr>
         <w:fldChar w:fldCharType="end"/>
       </w:r>
-      <w:bookmarkEnd w:id="64"/>
+      <w:bookmarkEnd w:id="63"/>
       <w:r>
         <w:rPr>
           <w:rFonts w:cs="Arial"/>
@@ -12290,7 +12243,7 @@
         </w:rPr>
       </w:pPr>
     </w:p>
-    <w:bookmarkStart w:id="65" w:name="Text70"/>
+    <w:bookmarkStart w:id="64" w:name="Text70"/>
     <w:p>
       <w:pPr>
         <w:tabs>
@@ -12353,11 +12306,11 @@
         </w:rPr>
         <w:fldChar w:fldCharType="end"/>
       </w:r>
-      <w:bookmarkEnd w:id="65"/>
+      <w:bookmarkEnd w:id="64"/>
       <w:r>
         <w:t>This is page [Insert Number</w:t>
       </w:r>
-      <w:bookmarkStart w:id="66" w:name="Text71"/>
+      <w:bookmarkStart w:id="65" w:name="Text71"/>
       <w:r>
         <w:fldChar w:fldCharType="begin">
           <w:ffData>
@@ -12408,11 +12361,11 @@
       <w:r>
         <w:fldChar w:fldCharType="end"/>
       </w:r>
-      <w:bookmarkEnd w:id="66"/>
+      <w:bookmarkEnd w:id="65"/>
       <w:r>
         <w:t xml:space="preserve">] </w:t>
       </w:r>
-      <w:bookmarkStart w:id="67" w:name="Text72"/>
+      <w:bookmarkStart w:id="66" w:name="Text72"/>
       <w:r>
         <w:rPr>
           <w:sz w:val="2"/>
@@ -12465,11 +12418,11 @@
         </w:rPr>
         <w:fldChar w:fldCharType="end"/>
       </w:r>
-      <w:bookmarkEnd w:id="67"/>
+      <w:bookmarkEnd w:id="66"/>
       <w:r>
         <w:t>of [Insert Number</w:t>
       </w:r>
-      <w:bookmarkStart w:id="68" w:name="Text73"/>
+      <w:bookmarkStart w:id="67" w:name="Text73"/>
       <w:r>
         <w:fldChar w:fldCharType="begin">
           <w:ffData>
@@ -12520,11 +12473,11 @@
       <w:r>
         <w:fldChar w:fldCharType="end"/>
       </w:r>
-      <w:bookmarkEnd w:id="68"/>
+      <w:bookmarkEnd w:id="67"/>
       <w:r>
         <w:t xml:space="preserve">] </w:t>
       </w:r>
-      <w:bookmarkStart w:id="69" w:name="Text74"/>
+      <w:bookmarkStart w:id="68" w:name="Text74"/>
       <w:r>
         <w:rPr>
           <w:sz w:val="2"/>
@@ -12577,7 +12530,7 @@
         </w:rPr>
         <w:fldChar w:fldCharType="end"/>
       </w:r>
-      <w:bookmarkEnd w:id="69"/>
+      <w:bookmarkEnd w:id="68"/>
       <w:r>
         <w:t xml:space="preserve">from the </w:t>
       </w:r>
@@ -12593,7 +12546,7 @@
       <w:r>
         <w:t>MF Ref</w:t>
       </w:r>
-      <w:bookmarkStart w:id="70" w:name="Text75"/>
+      <w:bookmarkStart w:id="69" w:name="Text75"/>
       <w:r>
         <w:fldChar w:fldCharType="begin">
           <w:ffData>
@@ -12644,11 +12597,11 @@
       <w:r>
         <w:fldChar w:fldCharType="end"/>
       </w:r>
-      <w:bookmarkEnd w:id="70"/>
+      <w:bookmarkEnd w:id="69"/>
       <w:r>
         <w:t xml:space="preserve">] </w:t>
       </w:r>
-      <w:bookmarkStart w:id="71" w:name="Text76"/>
+      <w:bookmarkStart w:id="70" w:name="Text76"/>
       <w:r>
         <w:rPr>
           <w:sz w:val="2"/>
@@ -12701,11 +12654,11 @@
         </w:rPr>
         <w:fldChar w:fldCharType="end"/>
       </w:r>
-      <w:bookmarkEnd w:id="71"/>
+      <w:bookmarkEnd w:id="70"/>
       <w:r>
         <w:t>which refers to the movement of a total of [Insert Number</w:t>
       </w:r>
-      <w:bookmarkStart w:id="72" w:name="Text77"/>
+      <w:bookmarkStart w:id="71" w:name="Text77"/>
       <w:r>
         <w:fldChar w:fldCharType="begin">
           <w:ffData>
@@ -12756,11 +12709,11 @@
       <w:r>
         <w:fldChar w:fldCharType="end"/>
       </w:r>
-      <w:bookmarkEnd w:id="72"/>
+      <w:bookmarkEnd w:id="71"/>
       <w:r>
         <w:t xml:space="preserve">] </w:t>
       </w:r>
-      <w:bookmarkStart w:id="73" w:name="Text78"/>
+      <w:bookmarkStart w:id="72" w:name="Text78"/>
       <w:r>
         <w:rPr>
           <w:sz w:val="2"/>
@@ -12813,7 +12766,7 @@
         </w:rPr>
         <w:fldChar w:fldCharType="end"/>
       </w:r>
-      <w:bookmarkEnd w:id="73"/>
+      <w:bookmarkEnd w:id="72"/>
       <w:r>
         <w:t xml:space="preserve">assets </w:t>
       </w:r>
@@ -12994,7 +12947,7 @@
                 </w:ffData>
               </w:fldChar>
             </w:r>
-            <w:bookmarkStart w:id="74" w:name="Text66"/>
+            <w:bookmarkStart w:id="73" w:name="Text66"/>
             <w:r>
               <w:rPr>
                 <w:rFonts w:ascii="Calibri" w:hAnsi="Calibri"/>
@@ -13071,10 +13024,10 @@
               </w:rPr>
               <w:fldChar w:fldCharType="end"/>
             </w:r>
-            <w:bookmarkEnd w:id="74"/>
+            <w:bookmarkEnd w:id="73"/>
           </w:p>
         </w:tc>
-        <w:bookmarkStart w:id="75" w:name="Text67"/>
+        <w:bookmarkStart w:id="74" w:name="Text67"/>
         <w:tc>
           <w:tcPr>
             <w:tcW w:w="2126" w:type="dxa"/>
@@ -13180,10 +13133,10 @@
               </w:rPr>
               <w:fldChar w:fldCharType="end"/>
             </w:r>
-            <w:bookmarkEnd w:id="75"/>
+            <w:bookmarkEnd w:id="74"/>
           </w:p>
         </w:tc>
-        <w:bookmarkStart w:id="76" w:name="Text68"/>
+        <w:bookmarkStart w:id="75" w:name="Text68"/>
         <w:tc>
           <w:tcPr>
             <w:tcW w:w="2693" w:type="dxa"/>
@@ -13289,10 +13242,10 @@
               </w:rPr>
               <w:fldChar w:fldCharType="end"/>
             </w:r>
-            <w:bookmarkEnd w:id="76"/>
+            <w:bookmarkEnd w:id="75"/>
           </w:p>
         </w:tc>
-        <w:bookmarkStart w:id="77" w:name="Text69"/>
+        <w:bookmarkStart w:id="76" w:name="Text69"/>
         <w:tc>
           <w:tcPr>
             <w:tcW w:w="2977" w:type="dxa"/>
@@ -13398,7 +13351,7 @@
               </w:rPr>
               <w:fldChar w:fldCharType="end"/>
             </w:r>
-            <w:bookmarkEnd w:id="77"/>
+            <w:bookmarkEnd w:id="76"/>
           </w:p>
         </w:tc>
       </w:tr>
@@ -27083,7 +27036,7 @@
 </file>
 
 <file path=word/endnotes.xml><?xml version="1.0" encoding="utf-8"?>
-<w:endnotes xmlns:wpc="http://schemas.microsoft.com/office/word/2010/wordprocessingCanvas" xmlns:cx="http://schemas.microsoft.com/office/drawing/2014/chartex" xmlns:cx1="http://schemas.microsoft.com/office/drawing/2015/9/8/chartex" xmlns:cx2="http://schemas.microsoft.com/office/drawing/2015/10/21/chartex" xmlns:cx3="http://schemas.microsoft.com/office/drawing/2016/5/9/chartex" xmlns:cx4="http://schemas.microsoft.com/office/drawing/2016/5/10/chartex" xmlns:cx5="http://schemas.microsoft.com/office/drawing/2016/5/11/chartex" xmlns:cx6="http://schemas.microsoft.com/office/drawing/2016/5/12/chartex" xmlns:cx7="http://schemas.microsoft.com/office/drawing/2016/5/13/chartex" xmlns:cx8="http://schemas.microsoft.com/office/drawing/2016/5/14/chartex" xmlns:mc="http://schemas.openxmlformats.org/markup-compatibility/2006" xmlns:aink="http://schemas.microsoft.com/office/drawing/2016/ink" xmlns:am3d="http://schemas.microsoft.com/office/drawing/2017/model3d" xmlns:o="urn:schemas-microsoft-com:office:office" xmlns:r="http://schemas.openxmlformats.org/officeDocument/2006/relationships" xmlns:m="http://schemas.openxmlformats.org/officeDocument/2006/math" xmlns:v="urn:schemas-microsoft-com:vml" xmlns:wp14="http://schemas.microsoft.com/office/word/2010/wordprocessingDrawing" xmlns:wp="http://schemas.openxmlformats.org/drawingml/2006/wordprocessingDrawing" xmlns:w10="urn:schemas-microsoft-com:office:word" xmlns:w="http://schemas.openxmlformats.org/wordprocessingml/2006/main" xmlns:w14="http://schemas.microsoft.com/office/word/2010/wordml" xmlns:w15="http://schemas.microsoft.com/office/word/2012/wordml" xmlns:w16cid="http://schemas.microsoft.com/office/word/2016/wordml/cid" xmlns:w16se="http://schemas.microsoft.com/office/word/2015/wordml/symex" xmlns:wpg="http://schemas.microsoft.com/office/word/2010/wordprocessingGroup" xmlns:wpi="http://schemas.microsoft.com/office/word/2010/wordprocessingInk" xmlns:wne="http://schemas.microsoft.com/office/word/2006/wordml" xmlns:wps="http://schemas.microsoft.com/office/word/2010/wordprocessingShape" mc:Ignorable="w14 w15 w16se w16cid wp14">
+<w:endnotes xmlns:wpc="http://schemas.microsoft.com/office/word/2010/wordprocessingCanvas" xmlns:cx="http://schemas.microsoft.com/office/drawing/2014/chartex" xmlns:cx1="http://schemas.microsoft.com/office/drawing/2015/9/8/chartex" xmlns:cx2="http://schemas.microsoft.com/office/drawing/2015/10/21/chartex" xmlns:cx3="http://schemas.microsoft.com/office/drawing/2016/5/9/chartex" xmlns:cx4="http://schemas.microsoft.com/office/drawing/2016/5/10/chartex" xmlns:cx5="http://schemas.microsoft.com/office/drawing/2016/5/11/chartex" xmlns:cx6="http://schemas.microsoft.com/office/drawing/2016/5/12/chartex" xmlns:cx7="http://schemas.microsoft.com/office/drawing/2016/5/13/chartex" xmlns:cx8="http://schemas.microsoft.com/office/drawing/2016/5/14/chartex" xmlns:mc="http://schemas.openxmlformats.org/markup-compatibility/2006" xmlns:aink="http://schemas.microsoft.com/office/drawing/2016/ink" xmlns:am3d="http://schemas.microsoft.com/office/drawing/2017/model3d" xmlns:o="urn:schemas-microsoft-com:office:office" xmlns:r="http://schemas.openxmlformats.org/officeDocument/2006/relationships" xmlns:m="http://schemas.openxmlformats.org/officeDocument/2006/math" xmlns:v="urn:schemas-microsoft-com:vml" xmlns:wp14="http://schemas.microsoft.com/office/word/2010/wordprocessingDrawing" xmlns:wp="http://schemas.openxmlformats.org/drawingml/2006/wordprocessingDrawing" xmlns:w10="urn:schemas-microsoft-com:office:word" xmlns:w="http://schemas.openxmlformats.org/wordprocessingml/2006/main" xmlns:w14="http://schemas.microsoft.com/office/word/2010/wordml" xmlns:w15="http://schemas.microsoft.com/office/word/2012/wordml" xmlns:w16cex="http://schemas.microsoft.com/office/word/2018/wordml/cex" xmlns:w16cid="http://schemas.microsoft.com/office/word/2016/wordml/cid" xmlns:w16="http://schemas.microsoft.com/office/word/2018/wordml" xmlns:w16sdtdh="http://schemas.microsoft.com/office/word/2020/wordml/sdtdatahash" xmlns:w16se="http://schemas.microsoft.com/office/word/2015/wordml/symex" xmlns:wpg="http://schemas.microsoft.com/office/word/2010/wordprocessingGroup" xmlns:wpi="http://schemas.microsoft.com/office/word/2010/wordprocessingInk" xmlns:wne="http://schemas.microsoft.com/office/word/2006/wordml" xmlns:wps="http://schemas.microsoft.com/office/word/2010/wordprocessingShape" mc:Ignorable="w14 w15 w16se w16cid w16 w16cex w16sdtdh wp14">
   <w:endnote w:type="separator" w:id="-1">
     <w:p>
       <w:r>
@@ -27102,7 +27055,7 @@
 </file>
 
 <file path=word/footer1.xml><?xml version="1.0" encoding="utf-8"?>
-<w:ftr xmlns:wpc="http://schemas.microsoft.com/office/word/2010/wordprocessingCanvas" xmlns:cx="http://schemas.microsoft.com/office/drawing/2014/chartex" xmlns:cx1="http://schemas.microsoft.com/office/drawing/2015/9/8/chartex" xmlns:cx2="http://schemas.microsoft.com/office/drawing/2015/10/21/chartex" xmlns:cx3="http://schemas.microsoft.com/office/drawing/2016/5/9/chartex" xmlns:cx4="http://schemas.microsoft.com/office/drawing/2016/5/10/chartex" xmlns:cx5="http://schemas.microsoft.com/office/drawing/2016/5/11/chartex" xmlns:cx6="http://schemas.microsoft.com/office/drawing/2016/5/12/chartex" xmlns:cx7="http://schemas.microsoft.com/office/drawing/2016/5/13/chartex" xmlns:cx8="http://schemas.microsoft.com/office/drawing/2016/5/14/chartex" xmlns:mc="http://schemas.openxmlformats.org/markup-compatibility/2006" xmlns:aink="http://schemas.microsoft.com/office/drawing/2016/ink" xmlns:am3d="http://schemas.microsoft.com/office/drawing/2017/model3d" xmlns:o="urn:schemas-microsoft-com:office:office" xmlns:r="http://schemas.openxmlformats.org/officeDocument/2006/relationships" xmlns:m="http://schemas.openxmlformats.org/officeDocument/2006/math" xmlns:v="urn:schemas-microsoft-com:vml" xmlns:wp14="http://schemas.microsoft.com/office/word/2010/wordprocessingDrawing" xmlns:wp="http://schemas.openxmlformats.org/drawingml/2006/wordprocessingDrawing" xmlns:w10="urn:schemas-microsoft-com:office:word" xmlns:w="http://schemas.openxmlformats.org/wordprocessingml/2006/main" xmlns:w14="http://schemas.microsoft.com/office/word/2010/wordml" xmlns:w15="http://schemas.microsoft.com/office/word/2012/wordml" xmlns:w16cid="http://schemas.microsoft.com/office/word/2016/wordml/cid" xmlns:w16se="http://schemas.microsoft.com/office/word/2015/wordml/symex" xmlns:wpg="http://schemas.microsoft.com/office/word/2010/wordprocessingGroup" xmlns:wpi="http://schemas.microsoft.com/office/word/2010/wordprocessingInk" xmlns:wne="http://schemas.microsoft.com/office/word/2006/wordml" xmlns:wps="http://schemas.microsoft.com/office/word/2010/wordprocessingShape" mc:Ignorable="w14 w15 w16se w16cid wp14">
+<w:ftr xmlns:wpc="http://schemas.microsoft.com/office/word/2010/wordprocessingCanvas" xmlns:cx="http://schemas.microsoft.com/office/drawing/2014/chartex" xmlns:cx1="http://schemas.microsoft.com/office/drawing/2015/9/8/chartex" xmlns:cx2="http://schemas.microsoft.com/office/drawing/2015/10/21/chartex" xmlns:cx3="http://schemas.microsoft.com/office/drawing/2016/5/9/chartex" xmlns:cx4="http://schemas.microsoft.com/office/drawing/2016/5/10/chartex" xmlns:cx5="http://schemas.microsoft.com/office/drawing/2016/5/11/chartex" xmlns:cx6="http://schemas.microsoft.com/office/drawing/2016/5/12/chartex" xmlns:cx7="http://schemas.microsoft.com/office/drawing/2016/5/13/chartex" xmlns:cx8="http://schemas.microsoft.com/office/drawing/2016/5/14/chartex" xmlns:mc="http://schemas.openxmlformats.org/markup-compatibility/2006" xmlns:aink="http://schemas.microsoft.com/office/drawing/2016/ink" xmlns:am3d="http://schemas.microsoft.com/office/drawing/2017/model3d" xmlns:o="urn:schemas-microsoft-com:office:office" xmlns:r="http://schemas.openxmlformats.org/officeDocument/2006/relationships" xmlns:m="http://schemas.openxmlformats.org/officeDocument/2006/math" xmlns:v="urn:schemas-microsoft-com:vml" xmlns:wp14="http://schemas.microsoft.com/office/word/2010/wordprocessingDrawing" xmlns:wp="http://schemas.openxmlformats.org/drawingml/2006/wordprocessingDrawing" xmlns:w10="urn:schemas-microsoft-com:office:word" xmlns:w="http://schemas.openxmlformats.org/wordprocessingml/2006/main" xmlns:w14="http://schemas.microsoft.com/office/word/2010/wordml" xmlns:w15="http://schemas.microsoft.com/office/word/2012/wordml" xmlns:w16cex="http://schemas.microsoft.com/office/word/2018/wordml/cex" xmlns:w16cid="http://schemas.microsoft.com/office/word/2016/wordml/cid" xmlns:w16="http://schemas.microsoft.com/office/word/2018/wordml" xmlns:w16sdtdh="http://schemas.microsoft.com/office/word/2020/wordml/sdtdatahash" xmlns:w16se="http://schemas.microsoft.com/office/word/2015/wordml/symex" xmlns:wpg="http://schemas.microsoft.com/office/word/2010/wordprocessingGroup" xmlns:wpi="http://schemas.microsoft.com/office/word/2010/wordprocessingInk" xmlns:wne="http://schemas.microsoft.com/office/word/2006/wordml" xmlns:wps="http://schemas.microsoft.com/office/word/2010/wordprocessingShape" mc:Ignorable="w14 w15 w16se w16cid w16 w16cex w16sdtdh wp14">
   <w:p>
     <w:pPr>
       <w:pStyle w:val="Footer"/>
@@ -27140,7 +27093,7 @@
 </file>
 
 <file path=word/footer2.xml><?xml version="1.0" encoding="utf-8"?>
-<w:ftr xmlns:wpc="http://schemas.microsoft.com/office/word/2010/wordprocessingCanvas" xmlns:cx="http://schemas.microsoft.com/office/drawing/2014/chartex" xmlns:cx1="http://schemas.microsoft.com/office/drawing/2015/9/8/chartex" xmlns:cx2="http://schemas.microsoft.com/office/drawing/2015/10/21/chartex" xmlns:cx3="http://schemas.microsoft.com/office/drawing/2016/5/9/chartex" xmlns:cx4="http://schemas.microsoft.com/office/drawing/2016/5/10/chartex" xmlns:cx5="http://schemas.microsoft.com/office/drawing/2016/5/11/chartex" xmlns:cx6="http://schemas.microsoft.com/office/drawing/2016/5/12/chartex" xmlns:cx7="http://schemas.microsoft.com/office/drawing/2016/5/13/chartex" xmlns:cx8="http://schemas.microsoft.com/office/drawing/2016/5/14/chartex" xmlns:mc="http://schemas.openxmlformats.org/markup-compatibility/2006" xmlns:aink="http://schemas.microsoft.com/office/drawing/2016/ink" xmlns:am3d="http://schemas.microsoft.com/office/drawing/2017/model3d" xmlns:o="urn:schemas-microsoft-com:office:office" xmlns:r="http://schemas.openxmlformats.org/officeDocument/2006/relationships" xmlns:m="http://schemas.openxmlformats.org/officeDocument/2006/math" xmlns:v="urn:schemas-microsoft-com:vml" xmlns:wp14="http://schemas.microsoft.com/office/word/2010/wordprocessingDrawing" xmlns:wp="http://schemas.openxmlformats.org/drawingml/2006/wordprocessingDrawing" xmlns:w10="urn:schemas-microsoft-com:office:word" xmlns:w="http://schemas.openxmlformats.org/wordprocessingml/2006/main" xmlns:w14="http://schemas.microsoft.com/office/word/2010/wordml" xmlns:w15="http://schemas.microsoft.com/office/word/2012/wordml" xmlns:w16cid="http://schemas.microsoft.com/office/word/2016/wordml/cid" xmlns:w16se="http://schemas.microsoft.com/office/word/2015/wordml/symex" xmlns:wpg="http://schemas.microsoft.com/office/word/2010/wordprocessingGroup" xmlns:wpi="http://schemas.microsoft.com/office/word/2010/wordprocessingInk" xmlns:wne="http://schemas.microsoft.com/office/word/2006/wordml" xmlns:wps="http://schemas.microsoft.com/office/word/2010/wordprocessingShape" mc:Ignorable="w14 w15 w16se w16cid wp14">
+<w:ftr xmlns:wpc="http://schemas.microsoft.com/office/word/2010/wordprocessingCanvas" xmlns:cx="http://schemas.microsoft.com/office/drawing/2014/chartex" xmlns:cx1="http://schemas.microsoft.com/office/drawing/2015/9/8/chartex" xmlns:cx2="http://schemas.microsoft.com/office/drawing/2015/10/21/chartex" xmlns:cx3="http://schemas.microsoft.com/office/drawing/2016/5/9/chartex" xmlns:cx4="http://schemas.microsoft.com/office/drawing/2016/5/10/chartex" xmlns:cx5="http://schemas.microsoft.com/office/drawing/2016/5/11/chartex" xmlns:cx6="http://schemas.microsoft.com/office/drawing/2016/5/12/chartex" xmlns:cx7="http://schemas.microsoft.com/office/drawing/2016/5/13/chartex" xmlns:cx8="http://schemas.microsoft.com/office/drawing/2016/5/14/chartex" xmlns:mc="http://schemas.openxmlformats.org/markup-compatibility/2006" xmlns:aink="http://schemas.microsoft.com/office/drawing/2016/ink" xmlns:am3d="http://schemas.microsoft.com/office/drawing/2017/model3d" xmlns:o="urn:schemas-microsoft-com:office:office" xmlns:r="http://schemas.openxmlformats.org/officeDocument/2006/relationships" xmlns:m="http://schemas.openxmlformats.org/officeDocument/2006/math" xmlns:v="urn:schemas-microsoft-com:vml" xmlns:wp14="http://schemas.microsoft.com/office/word/2010/wordprocessingDrawing" xmlns:wp="http://schemas.openxmlformats.org/drawingml/2006/wordprocessingDrawing" xmlns:w10="urn:schemas-microsoft-com:office:word" xmlns:w="http://schemas.openxmlformats.org/wordprocessingml/2006/main" xmlns:w14="http://schemas.microsoft.com/office/word/2010/wordml" xmlns:w15="http://schemas.microsoft.com/office/word/2012/wordml" xmlns:w16cex="http://schemas.microsoft.com/office/word/2018/wordml/cex" xmlns:w16cid="http://schemas.microsoft.com/office/word/2016/wordml/cid" xmlns:w16="http://schemas.microsoft.com/office/word/2018/wordml" xmlns:w16sdtdh="http://schemas.microsoft.com/office/word/2020/wordml/sdtdatahash" xmlns:w16se="http://schemas.microsoft.com/office/word/2015/wordml/symex" xmlns:wpg="http://schemas.microsoft.com/office/word/2010/wordprocessingGroup" xmlns:wpi="http://schemas.microsoft.com/office/word/2010/wordprocessingInk" xmlns:wne="http://schemas.microsoft.com/office/word/2006/wordml" xmlns:wps="http://schemas.microsoft.com/office/word/2010/wordprocessingShape" mc:Ignorable="w14 w15 w16se w16cid w16 w16cex w16sdtdh wp14">
   <w:p>
     <w:pPr>
       <w:pStyle w:val="Footer"/>
@@ -27221,7 +27174,25 @@
       <w:rPr>
         <w:sz w:val="18"/>
       </w:rPr>
-      <w:t>24/06/</w:t>
+      <w:t>10</w:t>
+    </w:r>
+    <w:r>
+      <w:rPr>
+        <w:sz w:val="18"/>
+      </w:rPr>
+      <w:t>/0</w:t>
+    </w:r>
+    <w:r>
+      <w:rPr>
+        <w:sz w:val="18"/>
+      </w:rPr>
+      <w:t>8</w:t>
+    </w:r>
+    <w:r>
+      <w:rPr>
+        <w:sz w:val="18"/>
+      </w:rPr>
+      <w:t>/</w:t>
     </w:r>
     <w:r>
       <w:rPr>
@@ -27252,8 +27223,18 @@
 </w:ftr>
 </file>
 
+<file path=word/footer3.xml><?xml version="1.0" encoding="utf-8"?>
+<w:ftr xmlns:wpc="http://schemas.microsoft.com/office/word/2010/wordprocessingCanvas" xmlns:cx="http://schemas.microsoft.com/office/drawing/2014/chartex" xmlns:cx1="http://schemas.microsoft.com/office/drawing/2015/9/8/chartex" xmlns:cx2="http://schemas.microsoft.com/office/drawing/2015/10/21/chartex" xmlns:cx3="http://schemas.microsoft.com/office/drawing/2016/5/9/chartex" xmlns:cx4="http://schemas.microsoft.com/office/drawing/2016/5/10/chartex" xmlns:cx5="http://schemas.microsoft.com/office/drawing/2016/5/11/chartex" xmlns:cx6="http://schemas.microsoft.com/office/drawing/2016/5/12/chartex" xmlns:cx7="http://schemas.microsoft.com/office/drawing/2016/5/13/chartex" xmlns:cx8="http://schemas.microsoft.com/office/drawing/2016/5/14/chartex" xmlns:mc="http://schemas.openxmlformats.org/markup-compatibility/2006" xmlns:aink="http://schemas.microsoft.com/office/drawing/2016/ink" xmlns:am3d="http://schemas.microsoft.com/office/drawing/2017/model3d" xmlns:o="urn:schemas-microsoft-com:office:office" xmlns:r="http://schemas.openxmlformats.org/officeDocument/2006/relationships" xmlns:m="http://schemas.openxmlformats.org/officeDocument/2006/math" xmlns:v="urn:schemas-microsoft-com:vml" xmlns:wp14="http://schemas.microsoft.com/office/word/2010/wordprocessingDrawing" xmlns:wp="http://schemas.openxmlformats.org/drawingml/2006/wordprocessingDrawing" xmlns:w10="urn:schemas-microsoft-com:office:word" xmlns:w="http://schemas.openxmlformats.org/wordprocessingml/2006/main" xmlns:w14="http://schemas.microsoft.com/office/word/2010/wordml" xmlns:w15="http://schemas.microsoft.com/office/word/2012/wordml" xmlns:w16cex="http://schemas.microsoft.com/office/word/2018/wordml/cex" xmlns:w16cid="http://schemas.microsoft.com/office/word/2016/wordml/cid" xmlns:w16="http://schemas.microsoft.com/office/word/2018/wordml" xmlns:w16sdtdh="http://schemas.microsoft.com/office/word/2020/wordml/sdtdatahash" xmlns:w16se="http://schemas.microsoft.com/office/word/2015/wordml/symex" xmlns:wpg="http://schemas.microsoft.com/office/word/2010/wordprocessingGroup" xmlns:wpi="http://schemas.microsoft.com/office/word/2010/wordprocessingInk" xmlns:wne="http://schemas.microsoft.com/office/word/2006/wordml" xmlns:wps="http://schemas.microsoft.com/office/word/2010/wordprocessingShape" mc:Ignorable="w14 w15 w16se w16cid w16 w16cex w16sdtdh wp14">
+  <w:p>
+    <w:pPr>
+      <w:pStyle w:val="Footer"/>
+    </w:pPr>
+  </w:p>
+</w:ftr>
+</file>
+
 <file path=word/footnotes.xml><?xml version="1.0" encoding="utf-8"?>
-<w:footnotes xmlns:wpc="http://schemas.microsoft.com/office/word/2010/wordprocessingCanvas" xmlns:cx="http://schemas.microsoft.com/office/drawing/2014/chartex" xmlns:cx1="http://schemas.microsoft.com/office/drawing/2015/9/8/chartex" xmlns:cx2="http://schemas.microsoft.com/office/drawing/2015/10/21/chartex" xmlns:cx3="http://schemas.microsoft.com/office/drawing/2016/5/9/chartex" xmlns:cx4="http://schemas.microsoft.com/office/drawing/2016/5/10/chartex" xmlns:cx5="http://schemas.microsoft.com/office/drawing/2016/5/11/chartex" xmlns:cx6="http://schemas.microsoft.com/office/drawing/2016/5/12/chartex" xmlns:cx7="http://schemas.microsoft.com/office/drawing/2016/5/13/chartex" xmlns:cx8="http://schemas.microsoft.com/office/drawing/2016/5/14/chartex" xmlns:mc="http://schemas.openxmlformats.org/markup-compatibility/2006" xmlns:aink="http://schemas.microsoft.com/office/drawing/2016/ink" xmlns:am3d="http://schemas.microsoft.com/office/drawing/2017/model3d" xmlns:o="urn:schemas-microsoft-com:office:office" xmlns:r="http://schemas.openxmlformats.org/officeDocument/2006/relationships" xmlns:m="http://schemas.openxmlformats.org/officeDocument/2006/math" xmlns:v="urn:schemas-microsoft-com:vml" xmlns:wp14="http://schemas.microsoft.com/office/word/2010/wordprocessingDrawing" xmlns:wp="http://schemas.openxmlformats.org/drawingml/2006/wordprocessingDrawing" xmlns:w10="urn:schemas-microsoft-com:office:word" xmlns:w="http://schemas.openxmlformats.org/wordprocessingml/2006/main" xmlns:w14="http://schemas.microsoft.com/office/word/2010/wordml" xmlns:w15="http://schemas.microsoft.com/office/word/2012/wordml" xmlns:w16cid="http://schemas.microsoft.com/office/word/2016/wordml/cid" xmlns:w16se="http://schemas.microsoft.com/office/word/2015/wordml/symex" xmlns:wpg="http://schemas.microsoft.com/office/word/2010/wordprocessingGroup" xmlns:wpi="http://schemas.microsoft.com/office/word/2010/wordprocessingInk" xmlns:wne="http://schemas.microsoft.com/office/word/2006/wordml" xmlns:wps="http://schemas.microsoft.com/office/word/2010/wordprocessingShape" mc:Ignorable="w14 w15 w16se w16cid wp14">
+<w:footnotes xmlns:wpc="http://schemas.microsoft.com/office/word/2010/wordprocessingCanvas" xmlns:cx="http://schemas.microsoft.com/office/drawing/2014/chartex" xmlns:cx1="http://schemas.microsoft.com/office/drawing/2015/9/8/chartex" xmlns:cx2="http://schemas.microsoft.com/office/drawing/2015/10/21/chartex" xmlns:cx3="http://schemas.microsoft.com/office/drawing/2016/5/9/chartex" xmlns:cx4="http://schemas.microsoft.com/office/drawing/2016/5/10/chartex" xmlns:cx5="http://schemas.microsoft.com/office/drawing/2016/5/11/chartex" xmlns:cx6="http://schemas.microsoft.com/office/drawing/2016/5/12/chartex" xmlns:cx7="http://schemas.microsoft.com/office/drawing/2016/5/13/chartex" xmlns:cx8="http://schemas.microsoft.com/office/drawing/2016/5/14/chartex" xmlns:mc="http://schemas.openxmlformats.org/markup-compatibility/2006" xmlns:aink="http://schemas.microsoft.com/office/drawing/2016/ink" xmlns:am3d="http://schemas.microsoft.com/office/drawing/2017/model3d" xmlns:o="urn:schemas-microsoft-com:office:office" xmlns:r="http://schemas.openxmlformats.org/officeDocument/2006/relationships" xmlns:m="http://schemas.openxmlformats.org/officeDocument/2006/math" xmlns:v="urn:schemas-microsoft-com:vml" xmlns:wp14="http://schemas.microsoft.com/office/word/2010/wordprocessingDrawing" xmlns:wp="http://schemas.openxmlformats.org/drawingml/2006/wordprocessingDrawing" xmlns:w10="urn:schemas-microsoft-com:office:word" xmlns:w="http://schemas.openxmlformats.org/wordprocessingml/2006/main" xmlns:w14="http://schemas.microsoft.com/office/word/2010/wordml" xmlns:w15="http://schemas.microsoft.com/office/word/2012/wordml" xmlns:w16cex="http://schemas.microsoft.com/office/word/2018/wordml/cex" xmlns:w16cid="http://schemas.microsoft.com/office/word/2016/wordml/cid" xmlns:w16="http://schemas.microsoft.com/office/word/2018/wordml" xmlns:w16sdtdh="http://schemas.microsoft.com/office/word/2020/wordml/sdtdatahash" xmlns:w16se="http://schemas.microsoft.com/office/word/2015/wordml/symex" xmlns:wpg="http://schemas.microsoft.com/office/word/2010/wordprocessingGroup" xmlns:wpi="http://schemas.microsoft.com/office/word/2010/wordprocessingInk" xmlns:wne="http://schemas.microsoft.com/office/word/2006/wordml" xmlns:wps="http://schemas.microsoft.com/office/word/2010/wordprocessingShape" mc:Ignorable="w14 w15 w16se w16cid w16 w16cex w16sdtdh wp14">
   <w:footnote w:type="separator" w:id="-1">
     <w:p>
       <w:r>
@@ -27272,21 +27253,50 @@
 </file>
 
 <file path=word/header1.xml><?xml version="1.0" encoding="utf-8"?>
-<w:hdr xmlns:wpc="http://schemas.microsoft.com/office/word/2010/wordprocessingCanvas" xmlns:cx="http://schemas.microsoft.com/office/drawing/2014/chartex" xmlns:cx1="http://schemas.microsoft.com/office/drawing/2015/9/8/chartex" xmlns:cx2="http://schemas.microsoft.com/office/drawing/2015/10/21/chartex" xmlns:cx3="http://schemas.microsoft.com/office/drawing/2016/5/9/chartex" xmlns:cx4="http://schemas.microsoft.com/office/drawing/2016/5/10/chartex" xmlns:cx5="http://schemas.microsoft.com/office/drawing/2016/5/11/chartex" xmlns:cx6="http://schemas.microsoft.com/office/drawing/2016/5/12/chartex" xmlns:cx7="http://schemas.microsoft.com/office/drawing/2016/5/13/chartex" xmlns:cx8="http://schemas.microsoft.com/office/drawing/2016/5/14/chartex" xmlns:mc="http://schemas.openxmlformats.org/markup-compatibility/2006" xmlns:aink="http://schemas.microsoft.com/office/drawing/2016/ink" xmlns:am3d="http://schemas.microsoft.com/office/drawing/2017/model3d" xmlns:o="urn:schemas-microsoft-com:office:office" xmlns:r="http://schemas.openxmlformats.org/officeDocument/2006/relationships" xmlns:m="http://schemas.openxmlformats.org/officeDocument/2006/math" xmlns:v="urn:schemas-microsoft-com:vml" xmlns:wp14="http://schemas.microsoft.com/office/word/2010/wordprocessingDrawing" xmlns:wp="http://schemas.openxmlformats.org/drawingml/2006/wordprocessingDrawing" xmlns:w10="urn:schemas-microsoft-com:office:word" xmlns:w="http://schemas.openxmlformats.org/wordprocessingml/2006/main" xmlns:w14="http://schemas.microsoft.com/office/word/2010/wordml" xmlns:w15="http://schemas.microsoft.com/office/word/2012/wordml" xmlns:w16cid="http://schemas.microsoft.com/office/word/2016/wordml/cid" xmlns:w16se="http://schemas.microsoft.com/office/word/2015/wordml/symex" xmlns:wpg="http://schemas.microsoft.com/office/word/2010/wordprocessingGroup" xmlns:wpi="http://schemas.microsoft.com/office/word/2010/wordprocessingInk" xmlns:wne="http://schemas.microsoft.com/office/word/2006/wordml" xmlns:wps="http://schemas.microsoft.com/office/word/2010/wordprocessingShape" mc:Ignorable="w14 w15 w16se w16cid wp14">
+<w:hdr xmlns:wpc="http://schemas.microsoft.com/office/word/2010/wordprocessingCanvas" xmlns:cx="http://schemas.microsoft.com/office/drawing/2014/chartex" xmlns:cx1="http://schemas.microsoft.com/office/drawing/2015/9/8/chartex" xmlns:cx2="http://schemas.microsoft.com/office/drawing/2015/10/21/chartex" xmlns:cx3="http://schemas.microsoft.com/office/drawing/2016/5/9/chartex" xmlns:cx4="http://schemas.microsoft.com/office/drawing/2016/5/10/chartex" xmlns:cx5="http://schemas.microsoft.com/office/drawing/2016/5/11/chartex" xmlns:cx6="http://schemas.microsoft.com/office/drawing/2016/5/12/chartex" xmlns:cx7="http://schemas.microsoft.com/office/drawing/2016/5/13/chartex" xmlns:cx8="http://schemas.microsoft.com/office/drawing/2016/5/14/chartex" xmlns:mc="http://schemas.openxmlformats.org/markup-compatibility/2006" xmlns:aink="http://schemas.microsoft.com/office/drawing/2016/ink" xmlns:am3d="http://schemas.microsoft.com/office/drawing/2017/model3d" xmlns:o="urn:schemas-microsoft-com:office:office" xmlns:r="http://schemas.openxmlformats.org/officeDocument/2006/relationships" xmlns:m="http://schemas.openxmlformats.org/officeDocument/2006/math" xmlns:v="urn:schemas-microsoft-com:vml" xmlns:wp14="http://schemas.microsoft.com/office/word/2010/wordprocessingDrawing" xmlns:wp="http://schemas.openxmlformats.org/drawingml/2006/wordprocessingDrawing" xmlns:w10="urn:schemas-microsoft-com:office:word" xmlns:w="http://schemas.openxmlformats.org/wordprocessingml/2006/main" xmlns:w14="http://schemas.microsoft.com/office/word/2010/wordml" xmlns:w15="http://schemas.microsoft.com/office/word/2012/wordml" xmlns:w16cex="http://schemas.microsoft.com/office/word/2018/wordml/cex" xmlns:w16cid="http://schemas.microsoft.com/office/word/2016/wordml/cid" xmlns:w16="http://schemas.microsoft.com/office/word/2018/wordml" xmlns:w16sdtdh="http://schemas.microsoft.com/office/word/2020/wordml/sdtdatahash" xmlns:w16se="http://schemas.microsoft.com/office/word/2015/wordml/symex" xmlns:wpg="http://schemas.microsoft.com/office/word/2010/wordprocessingGroup" xmlns:wpi="http://schemas.microsoft.com/office/word/2010/wordprocessingInk" xmlns:wne="http://schemas.microsoft.com/office/word/2006/wordml" xmlns:wps="http://schemas.microsoft.com/office/word/2010/wordprocessingShape" mc:Ignorable="w14 w15 w16se w16cid w16 w16cex w16sdtdh wp14">
+  <w:p>
+    <w:pPr>
+      <w:pStyle w:val="Header"/>
+    </w:pPr>
+  </w:p>
+</w:hdr>
+</file>
+
+<file path=word/header2.xml><?xml version="1.0" encoding="utf-8"?>
+<w:hdr xmlns:wpc="http://schemas.microsoft.com/office/word/2010/wordprocessingCanvas" xmlns:cx="http://schemas.microsoft.com/office/drawing/2014/chartex" xmlns:cx1="http://schemas.microsoft.com/office/drawing/2015/9/8/chartex" xmlns:cx2="http://schemas.microsoft.com/office/drawing/2015/10/21/chartex" xmlns:cx3="http://schemas.microsoft.com/office/drawing/2016/5/9/chartex" xmlns:cx4="http://schemas.microsoft.com/office/drawing/2016/5/10/chartex" xmlns:cx5="http://schemas.microsoft.com/office/drawing/2016/5/11/chartex" xmlns:cx6="http://schemas.microsoft.com/office/drawing/2016/5/12/chartex" xmlns:cx7="http://schemas.microsoft.com/office/drawing/2016/5/13/chartex" xmlns:cx8="http://schemas.microsoft.com/office/drawing/2016/5/14/chartex" xmlns:mc="http://schemas.openxmlformats.org/markup-compatibility/2006" xmlns:aink="http://schemas.microsoft.com/office/drawing/2016/ink" xmlns:am3d="http://schemas.microsoft.com/office/drawing/2017/model3d" xmlns:o="urn:schemas-microsoft-com:office:office" xmlns:r="http://schemas.openxmlformats.org/officeDocument/2006/relationships" xmlns:m="http://schemas.openxmlformats.org/officeDocument/2006/math" xmlns:v="urn:schemas-microsoft-com:vml" xmlns:wp14="http://schemas.microsoft.com/office/word/2010/wordprocessingDrawing" xmlns:wp="http://schemas.openxmlformats.org/drawingml/2006/wordprocessingDrawing" xmlns:w10="urn:schemas-microsoft-com:office:word" xmlns:w="http://schemas.openxmlformats.org/wordprocessingml/2006/main" xmlns:w14="http://schemas.microsoft.com/office/word/2010/wordml" xmlns:w15="http://schemas.microsoft.com/office/word/2012/wordml" xmlns:w16cex="http://schemas.microsoft.com/office/word/2018/wordml/cex" xmlns:w16cid="http://schemas.microsoft.com/office/word/2016/wordml/cid" xmlns:w16="http://schemas.microsoft.com/office/word/2018/wordml" xmlns:w16sdtdh="http://schemas.microsoft.com/office/word/2020/wordml/sdtdatahash" xmlns:w16se="http://schemas.microsoft.com/office/word/2015/wordml/symex" xmlns:wpg="http://schemas.microsoft.com/office/word/2010/wordprocessingGroup" xmlns:wpi="http://schemas.microsoft.com/office/word/2010/wordprocessingInk" xmlns:wne="http://schemas.microsoft.com/office/word/2006/wordml" xmlns:wps="http://schemas.microsoft.com/office/word/2010/wordprocessingShape" mc:Ignorable="w14 w15 w16se w16cid w16 w16cex w16sdtdh wp14">
   <w:p>
     <w:pPr>
       <w:pStyle w:val="Header"/>
       <w:jc w:val="center"/>
     </w:pPr>
     <w:r>
-      <w:t>OFFICIAL - SENSITIVE</w:t>
+      <w:t xml:space="preserve">OFFICIAL </w:t>
+    </w:r>
+    <w:r>
+      <w:t>–</w:t>
+    </w:r>
+    <w:r>
+      <w:t xml:space="preserve"> SENSITIVE</w:t>
+    </w:r>
+    <w:r>
+      <w:t xml:space="preserve"> WHEN COMPLETED</w:t>
     </w:r>
   </w:p>
 </w:hdr>
 </file>
 
+<file path=word/header3.xml><?xml version="1.0" encoding="utf-8"?>
+<w:hdr xmlns:wpc="http://schemas.microsoft.com/office/word/2010/wordprocessingCanvas" xmlns:cx="http://schemas.microsoft.com/office/drawing/2014/chartex" xmlns:cx1="http://schemas.microsoft.com/office/drawing/2015/9/8/chartex" xmlns:cx2="http://schemas.microsoft.com/office/drawing/2015/10/21/chartex" xmlns:cx3="http://schemas.microsoft.com/office/drawing/2016/5/9/chartex" xmlns:cx4="http://schemas.microsoft.com/office/drawing/2016/5/10/chartex" xmlns:cx5="http://schemas.microsoft.com/office/drawing/2016/5/11/chartex" xmlns:cx6="http://schemas.microsoft.com/office/drawing/2016/5/12/chartex" xmlns:cx7="http://schemas.microsoft.com/office/drawing/2016/5/13/chartex" xmlns:cx8="http://schemas.microsoft.com/office/drawing/2016/5/14/chartex" xmlns:mc="http://schemas.openxmlformats.org/markup-compatibility/2006" xmlns:aink="http://schemas.microsoft.com/office/drawing/2016/ink" xmlns:am3d="http://schemas.microsoft.com/office/drawing/2017/model3d" xmlns:o="urn:schemas-microsoft-com:office:office" xmlns:r="http://schemas.openxmlformats.org/officeDocument/2006/relationships" xmlns:m="http://schemas.openxmlformats.org/officeDocument/2006/math" xmlns:v="urn:schemas-microsoft-com:vml" xmlns:wp14="http://schemas.microsoft.com/office/word/2010/wordprocessingDrawing" xmlns:wp="http://schemas.openxmlformats.org/drawingml/2006/wordprocessingDrawing" xmlns:w10="urn:schemas-microsoft-com:office:word" xmlns:w="http://schemas.openxmlformats.org/wordprocessingml/2006/main" xmlns:w14="http://schemas.microsoft.com/office/word/2010/wordml" xmlns:w15="http://schemas.microsoft.com/office/word/2012/wordml" xmlns:w16cex="http://schemas.microsoft.com/office/word/2018/wordml/cex" xmlns:w16cid="http://schemas.microsoft.com/office/word/2016/wordml/cid" xmlns:w16="http://schemas.microsoft.com/office/word/2018/wordml" xmlns:w16sdtdh="http://schemas.microsoft.com/office/word/2020/wordml/sdtdatahash" xmlns:w16se="http://schemas.microsoft.com/office/word/2015/wordml/symex" xmlns:wpg="http://schemas.microsoft.com/office/word/2010/wordprocessingGroup" xmlns:wpi="http://schemas.microsoft.com/office/word/2010/wordprocessingInk" xmlns:wne="http://schemas.microsoft.com/office/word/2006/wordml" xmlns:wps="http://schemas.microsoft.com/office/word/2010/wordprocessingShape" mc:Ignorable="w14 w15 w16se w16cid w16 w16cex w16sdtdh wp14">
+  <w:p>
+    <w:pPr>
+      <w:pStyle w:val="Header"/>
+    </w:pPr>
+  </w:p>
+</w:hdr>
+</file>
+
 <file path=word/numbering.xml><?xml version="1.0" encoding="utf-8"?>
-<w:numbering xmlns:wpc="http://schemas.microsoft.com/office/word/2010/wordprocessingCanvas" xmlns:cx="http://schemas.microsoft.com/office/drawing/2014/chartex" xmlns:cx1="http://schemas.microsoft.com/office/drawing/2015/9/8/chartex" xmlns:cx2="http://schemas.microsoft.com/office/drawing/2015/10/21/chartex" xmlns:cx3="http://schemas.microsoft.com/office/drawing/2016/5/9/chartex" xmlns:cx4="http://schemas.microsoft.com/office/drawing/2016/5/10/chartex" xmlns:cx5="http://schemas.microsoft.com/office/drawing/2016/5/11/chartex" xmlns:cx6="http://schemas.microsoft.com/office/drawing/2016/5/12/chartex" xmlns:cx7="http://schemas.microsoft.com/office/drawing/2016/5/13/chartex" xmlns:cx8="http://schemas.microsoft.com/office/drawing/2016/5/14/chartex" xmlns:mc="http://schemas.openxmlformats.org/markup-compatibility/2006" xmlns:aink="http://schemas.microsoft.com/office/drawing/2016/ink" xmlns:am3d="http://schemas.microsoft.com/office/drawing/2017/model3d" xmlns:o="urn:schemas-microsoft-com:office:office" xmlns:r="http://schemas.openxmlformats.org/officeDocument/2006/relationships" xmlns:m="http://schemas.openxmlformats.org/officeDocument/2006/math" xmlns:v="urn:schemas-microsoft-com:vml" xmlns:wp14="http://schemas.microsoft.com/office/word/2010/wordprocessingDrawing" xmlns:wp="http://schemas.openxmlformats.org/drawingml/2006/wordprocessingDrawing" xmlns:w10="urn:schemas-microsoft-com:office:word" xmlns:w="http://schemas.openxmlformats.org/wordprocessingml/2006/main" xmlns:w14="http://schemas.microsoft.com/office/word/2010/wordml" xmlns:w15="http://schemas.microsoft.com/office/word/2012/wordml" xmlns:w16cid="http://schemas.microsoft.com/office/word/2016/wordml/cid" xmlns:w16se="http://schemas.microsoft.com/office/word/2015/wordml/symex" xmlns:wpg="http://schemas.microsoft.com/office/word/2010/wordprocessingGroup" xmlns:wpi="http://schemas.microsoft.com/office/word/2010/wordprocessingInk" xmlns:wne="http://schemas.microsoft.com/office/word/2006/wordml" xmlns:wps="http://schemas.microsoft.com/office/word/2010/wordprocessingShape" mc:Ignorable="w14 w15 w16se w16cid wp14">
+<w:numbering xmlns:wpc="http://schemas.microsoft.com/office/word/2010/wordprocessingCanvas" xmlns:cx="http://schemas.microsoft.com/office/drawing/2014/chartex" xmlns:cx1="http://schemas.microsoft.com/office/drawing/2015/9/8/chartex" xmlns:cx2="http://schemas.microsoft.com/office/drawing/2015/10/21/chartex" xmlns:cx3="http://schemas.microsoft.com/office/drawing/2016/5/9/chartex" xmlns:cx4="http://schemas.microsoft.com/office/drawing/2016/5/10/chartex" xmlns:cx5="http://schemas.microsoft.com/office/drawing/2016/5/11/chartex" xmlns:cx6="http://schemas.microsoft.com/office/drawing/2016/5/12/chartex" xmlns:cx7="http://schemas.microsoft.com/office/drawing/2016/5/13/chartex" xmlns:cx8="http://schemas.microsoft.com/office/drawing/2016/5/14/chartex" xmlns:mc="http://schemas.openxmlformats.org/markup-compatibility/2006" xmlns:aink="http://schemas.microsoft.com/office/drawing/2016/ink" xmlns:am3d="http://schemas.microsoft.com/office/drawing/2017/model3d" xmlns:o="urn:schemas-microsoft-com:office:office" xmlns:r="http://schemas.openxmlformats.org/officeDocument/2006/relationships" xmlns:m="http://schemas.openxmlformats.org/officeDocument/2006/math" xmlns:v="urn:schemas-microsoft-com:vml" xmlns:wp14="http://schemas.microsoft.com/office/word/2010/wordprocessingDrawing" xmlns:wp="http://schemas.openxmlformats.org/drawingml/2006/wordprocessingDrawing" xmlns:w10="urn:schemas-microsoft-com:office:word" xmlns:w="http://schemas.openxmlformats.org/wordprocessingml/2006/main" xmlns:w14="http://schemas.microsoft.com/office/word/2010/wordml" xmlns:w15="http://schemas.microsoft.com/office/word/2012/wordml" xmlns:w16cex="http://schemas.microsoft.com/office/word/2018/wordml/cex" xmlns:w16cid="http://schemas.microsoft.com/office/word/2016/wordml/cid" xmlns:w16="http://schemas.microsoft.com/office/word/2018/wordml" xmlns:w16sdtdh="http://schemas.microsoft.com/office/word/2020/wordml/sdtdatahash" xmlns:w16se="http://schemas.microsoft.com/office/word/2015/wordml/symex" xmlns:wpg="http://schemas.microsoft.com/office/word/2010/wordprocessingGroup" xmlns:wpi="http://schemas.microsoft.com/office/word/2010/wordprocessingInk" xmlns:wne="http://schemas.microsoft.com/office/word/2006/wordml" xmlns:wps="http://schemas.microsoft.com/office/word/2010/wordprocessingShape" mc:Ignorable="w14 w15 w16se w16cid w16 w16cex w16sdtdh wp14">
   <w:abstractNum w:abstractNumId="0" w15:restartNumberingAfterBreak="0">
     <w:nsid w:val="02F22547"/>
     <w:multiLevelType w:val="hybridMultilevel"/>
@@ -30465,7 +30475,7 @@
 </file>
 
 <file path=word/styles.xml><?xml version="1.0" encoding="utf-8"?>
-<w:styles xmlns:mc="http://schemas.openxmlformats.org/markup-compatibility/2006" xmlns:r="http://schemas.openxmlformats.org/officeDocument/2006/relationships" xmlns:w="http://schemas.openxmlformats.org/wordprocessingml/2006/main" xmlns:w14="http://schemas.microsoft.com/office/word/2010/wordml" xmlns:w15="http://schemas.microsoft.com/office/word/2012/wordml" xmlns:w16cid="http://schemas.microsoft.com/office/word/2016/wordml/cid" xmlns:w16se="http://schemas.microsoft.com/office/word/2015/wordml/symex" mc:Ignorable="w14 w15 w16se w16cid">
+<w:styles xmlns:mc="http://schemas.openxmlformats.org/markup-compatibility/2006" xmlns:r="http://schemas.openxmlformats.org/officeDocument/2006/relationships" xmlns:w="http://schemas.openxmlformats.org/wordprocessingml/2006/main" xmlns:w14="http://schemas.microsoft.com/office/word/2010/wordml" xmlns:w15="http://schemas.microsoft.com/office/word/2012/wordml" xmlns:w16cex="http://schemas.microsoft.com/office/word/2018/wordml/cex" xmlns:w16cid="http://schemas.microsoft.com/office/word/2016/wordml/cid" xmlns:w16="http://schemas.microsoft.com/office/word/2018/wordml" xmlns:w16sdtdh="http://schemas.microsoft.com/office/word/2020/wordml/sdtdatahash" xmlns:w16se="http://schemas.microsoft.com/office/word/2015/wordml/symex" mc:Ignorable="w14 w15 w16se w16cid w16 w16cex w16sdtdh">
   <w:docDefaults>
     <w:rPrDefault>
       <w:rPr>
@@ -31732,16 +31742,8 @@
 <file path=customXml/itemProps3.xml><?xml version="1.0" encoding="utf-8"?>
 <ds:datastoreItem xmlns:ds="http://schemas.openxmlformats.org/officeDocument/2006/customXml" ds:itemID="{D0AE7A5C-E0A3-4C85-81D4-1C6D69F8B5E5}">
   <ds:schemaRefs>
-    <ds:schemaRef ds:uri="f6792c20-4196-4bc6-a409-a8aad564626e"/>
-    <ds:schemaRef ds:uri="http://schemas.openxmlformats.org/package/2006/metadata/core-properties"/>
-    <ds:schemaRef ds:uri="http://purl.org/dc/terms/"/>
+    <ds:schemaRef ds:uri="http://schemas.microsoft.com/office/2006/metadata/properties"/>
     <ds:schemaRef ds:uri="http://schemas.microsoft.com/office/infopath/2007/PartnerControls"/>
-    <ds:schemaRef ds:uri="http://schemas.microsoft.com/office/2006/documentManagement/types"/>
-    <ds:schemaRef ds:uri="http://schemas.microsoft.com/office/2006/metadata/properties"/>
-    <ds:schemaRef ds:uri="http://purl.org/dc/elements/1.1/"/>
-    <ds:schemaRef ds:uri="3720094f-8413-4dce-922e-d6cd1d98ca46"/>
-    <ds:schemaRef ds:uri="http://www.w3.org/XML/1998/namespace"/>
-    <ds:schemaRef ds:uri="http://purl.org/dc/dcmitype/"/>
   </ds:schemaRefs>
 </ds:datastoreItem>
 </file>
</xml_diff>